<commit_message>
4 otis lab+ update 1 3
</commit_message>
<xml_diff>
--- a/2 курс/ОТИС/LAB1/lb1_Vending_automat.docx
+++ b/2 курс/ОТИС/LAB1/lb1_Vending_automat.docx
@@ -716,17 +716,76 @@
       <w:pPr>
         <w:rPr>
           <w:rFonts w:ascii="Times New Roman" w:eastAsia="Times New Roman" w:hAnsi="Times New Roman" w:cs="Times New Roman"/>
+          <w:sz w:val="26"/>
+          <w:szCs w:val="26"/>
+          <w:lang w:val="ru-RU"/>
+        </w:rPr>
+      </w:pPr>
+      <w:r>
+        <w:rPr>
+          <w:rFonts w:ascii="Times New Roman" w:eastAsia="Times New Roman" w:hAnsi="Times New Roman" w:cs="Times New Roman"/>
           <w:b/>
           <w:sz w:val="26"/>
           <w:szCs w:val="26"/>
-        </w:rPr>
-      </w:pPr>
+          <w:lang w:val="ru-RU"/>
+        </w:rPr>
+        <w:t>Пользователь</w:t>
+      </w:r>
       <w:r>
         <w:rPr>
           <w:rFonts w:ascii="Times New Roman" w:eastAsia="Times New Roman" w:hAnsi="Times New Roman" w:cs="Times New Roman"/>
           <w:b/>
           <w:sz w:val="26"/>
           <w:szCs w:val="26"/>
+          <w:lang w:val="en-US"/>
+        </w:rPr>
+        <w:t>:</w:t>
+      </w:r>
+      <w:r>
+        <w:rPr>
+          <w:rFonts w:ascii="Times New Roman" w:eastAsia="Times New Roman" w:hAnsi="Times New Roman" w:cs="Times New Roman"/>
+          <w:b/>
+          <w:sz w:val="26"/>
+          <w:szCs w:val="26"/>
+          <w:lang w:val="ru-RU"/>
+        </w:rPr>
+        <w:t xml:space="preserve"> </w:t>
+      </w:r>
+      <w:r>
+        <w:rPr>
+          <w:rFonts w:ascii="Times New Roman" w:eastAsia="Times New Roman" w:hAnsi="Times New Roman" w:cs="Times New Roman"/>
+          <w:sz w:val="26"/>
+          <w:szCs w:val="26"/>
+          <w:lang w:val="ru-RU"/>
+        </w:rPr>
+        <w:t>человек желающий приобрести товар</w:t>
+      </w:r>
+    </w:p>
+    <w:p>
+      <w:pPr>
+        <w:rPr>
+          <w:rFonts w:ascii="Times New Roman" w:eastAsia="Times New Roman" w:hAnsi="Times New Roman" w:cs="Times New Roman"/>
+          <w:sz w:val="26"/>
+          <w:szCs w:val="26"/>
+          <w:lang w:val="ru-RU"/>
+        </w:rPr>
+      </w:pPr>
+    </w:p>
+    <w:p>
+      <w:pPr>
+        <w:rPr>
+          <w:rFonts w:ascii="Times New Roman" w:eastAsia="Times New Roman" w:hAnsi="Times New Roman" w:cs="Times New Roman"/>
+          <w:b/>
+          <w:sz w:val="26"/>
+          <w:szCs w:val="26"/>
+        </w:rPr>
+      </w:pPr>
+      <w:r>
+        <w:rPr>
+          <w:rFonts w:ascii="Times New Roman" w:eastAsia="Times New Roman" w:hAnsi="Times New Roman" w:cs="Times New Roman"/>
+          <w:b/>
+          <w:sz w:val="26"/>
+          <w:szCs w:val="26"/>
           <w:lang w:val="ru-RU"/>
         </w:rPr>
         <w:t xml:space="preserve">   1. </w:t>
@@ -969,6 +1028,71 @@
       <w:pPr>
         <w:rPr>
           <w:rFonts w:ascii="Times New Roman" w:eastAsia="Times New Roman" w:hAnsi="Times New Roman" w:cs="Times New Roman"/>
+          <w:color w:val="171717"/>
+          <w:sz w:val="26"/>
+          <w:szCs w:val="26"/>
+          <w:lang w:val="ru-RU"/>
+        </w:rPr>
+      </w:pPr>
+      <w:r>
+        <w:rPr>
+          <w:rFonts w:ascii="Times New Roman" w:eastAsia="Times New Roman" w:hAnsi="Times New Roman" w:cs="Times New Roman"/>
+          <w:color w:val="171717"/>
+          <w:sz w:val="26"/>
+          <w:szCs w:val="26"/>
+          <w:lang w:val="ru-RU"/>
+        </w:rPr>
+        <w:t xml:space="preserve">      1.4. Дверца для загрузки товара</w:t>
+      </w:r>
+    </w:p>
+    <w:p>
+      <w:pPr>
+        <w:rPr>
+          <w:rFonts w:ascii="Times New Roman" w:eastAsia="Times New Roman" w:hAnsi="Times New Roman" w:cs="Times New Roman"/>
+          <w:color w:val="171717"/>
+          <w:sz w:val="26"/>
+          <w:szCs w:val="26"/>
+          <w:lang w:val="ru-RU"/>
+        </w:rPr>
+      </w:pPr>
+      <w:r>
+        <w:rPr>
+          <w:rFonts w:ascii="Times New Roman" w:eastAsia="Times New Roman" w:hAnsi="Times New Roman" w:cs="Times New Roman"/>
+          <w:color w:val="171717"/>
+          <w:sz w:val="26"/>
+          <w:szCs w:val="26"/>
+          <w:lang w:val="ru-RU"/>
+        </w:rPr>
+        <w:t xml:space="preserve">      1.5. Прозрачная крышка</w:t>
+      </w:r>
+    </w:p>
+    <w:p>
+      <w:pPr>
+        <w:rPr>
+          <w:rFonts w:ascii="Times New Roman" w:eastAsia="Times New Roman" w:hAnsi="Times New Roman" w:cs="Times New Roman"/>
+          <w:color w:val="171717"/>
+          <w:sz w:val="26"/>
+          <w:szCs w:val="26"/>
+          <w:lang w:val="ru-RU"/>
+        </w:rPr>
+      </w:pPr>
+      <w:r>
+        <w:rPr>
+          <w:rFonts w:ascii="Times New Roman" w:eastAsia="Times New Roman" w:hAnsi="Times New Roman" w:cs="Times New Roman"/>
+          <w:color w:val="171717"/>
+          <w:sz w:val="26"/>
+          <w:szCs w:val="26"/>
+          <w:lang w:val="ru-RU"/>
+        </w:rPr>
+        <w:t xml:space="preserve">      1.6. Окно выдачи товара</w:t>
+      </w:r>
+      <w:bookmarkStart w:id="0" w:name="_GoBack"/>
+      <w:bookmarkEnd w:id="0"/>
+    </w:p>
+    <w:p>
+      <w:pPr>
+        <w:rPr>
+          <w:rFonts w:ascii="Times New Roman" w:eastAsia="Times New Roman" w:hAnsi="Times New Roman" w:cs="Times New Roman"/>
           <w:b/>
           <w:sz w:val="26"/>
           <w:szCs w:val="26"/>
@@ -1464,6 +1588,7 @@
           <w:szCs w:val="26"/>
           <w:lang w:val="ru-RU"/>
         </w:rPr>
+        <w:lastRenderedPageBreak/>
         <w:t xml:space="preserve">      5.2.</w:t>
       </w:r>
       <w:r>
@@ -1689,7 +1814,6 @@
           <w:szCs w:val="26"/>
           <w:lang w:val="ru-RU"/>
         </w:rPr>
-        <w:lastRenderedPageBreak/>
         <w:t xml:space="preserve">2. </w:t>
       </w:r>
       <w:r>
@@ -1857,37 +1981,7 @@
           <w:highlight w:val="white"/>
           <w:lang w:val="ru-RU"/>
         </w:rPr>
-        <w:t xml:space="preserve">    2</w:t>
-      </w:r>
-      <w:r>
-        <w:rPr>
-          <w:rFonts w:ascii="Times New Roman" w:eastAsia="Times New Roman" w:hAnsi="Times New Roman" w:cs="Times New Roman"/>
-          <w:sz w:val="26"/>
-          <w:szCs w:val="26"/>
-          <w:highlight w:val="white"/>
-          <w:lang w:val="ru-RU"/>
-        </w:rPr>
-        <w:t>.</w:t>
-      </w:r>
-      <w:r>
-        <w:rPr>
-          <w:rFonts w:ascii="Times New Roman" w:eastAsia="Times New Roman" w:hAnsi="Times New Roman" w:cs="Times New Roman"/>
-          <w:sz w:val="26"/>
-          <w:szCs w:val="26"/>
-          <w:highlight w:val="white"/>
-          <w:lang w:val="ru-RU"/>
-        </w:rPr>
-        <w:t>2.</w:t>
-      </w:r>
-      <w:r>
-        <w:rPr>
-          <w:rFonts w:ascii="Times New Roman" w:eastAsia="Times New Roman" w:hAnsi="Times New Roman" w:cs="Times New Roman"/>
-          <w:sz w:val="26"/>
-          <w:szCs w:val="26"/>
-          <w:highlight w:val="white"/>
-          <w:lang w:val="ru-RU"/>
-        </w:rPr>
-        <w:t xml:space="preserve"> Окно выдачи товара</w:t>
+        <w:t xml:space="preserve">    2.2. Окно выдачи товара</w:t>
       </w:r>
     </w:p>
     <w:p>
@@ -3097,6 +3191,7 @@
                 <w:highlight w:val="white"/>
                 <w:lang w:val="ru-RU"/>
               </w:rPr>
+              <w:lastRenderedPageBreak/>
               <w:t>Купюроприёмник</w:t>
             </w:r>
             <w:proofErr w:type="spellEnd"/>
@@ -3439,7 +3534,6 @@
                 <w:highlight w:val="white"/>
                 <w:lang w:val="ru-RU"/>
               </w:rPr>
-              <w:lastRenderedPageBreak/>
               <w:t>Шнур электропитания</w:t>
             </w:r>
           </w:p>
@@ -4565,16 +4659,7 @@
                 <w:szCs w:val="26"/>
                 <w:lang w:val="ru-RU"/>
               </w:rPr>
-              <w:t xml:space="preserve"> </w:t>
-            </w:r>
-            <w:r>
-              <w:rPr>
-                <w:rFonts w:ascii="Times New Roman" w:eastAsia="Times New Roman" w:hAnsi="Times New Roman" w:cs="Times New Roman"/>
-                <w:sz w:val="26"/>
-                <w:szCs w:val="26"/>
-                <w:lang w:val="ru-RU"/>
-              </w:rPr>
-              <w:t xml:space="preserve">и подсистема контроллер </w:t>
+              <w:t xml:space="preserve"> и подсистема контроллер </w:t>
             </w:r>
           </w:p>
         </w:tc>
@@ -5033,6 +5118,7 @@
           <w:szCs w:val="26"/>
           <w:lang w:val="ru-RU"/>
         </w:rPr>
+        <w:lastRenderedPageBreak/>
         <w:br w:type="textWrapping" w:clear="all"/>
       </w:r>
       <w:r>
@@ -5162,8 +5248,6 @@
           </wp:inline>
         </w:drawing>
       </w:r>
-      <w:bookmarkStart w:id="0" w:name="_GoBack"/>
-      <w:bookmarkEnd w:id="0"/>
     </w:p>
     <w:sectPr>
       <w:footerReference w:type="default" r:id="rId8"/>
@@ -5243,7 +5327,7 @@
         <w:sz w:val="26"/>
         <w:szCs w:val="26"/>
       </w:rPr>
-      <w:t>3</w:t>
+      <w:t>2</w:t>
     </w:r>
     <w:r>
       <w:rPr>

</xml_diff>